<commit_message>
finally fix and some docx
</commit_message>
<xml_diff>
--- a/KP_Druzhinin_D_A_ISPP-21.docx
+++ b/KP_Druzhinin_D_A_ISPP-21.docx
@@ -15499,8 +15499,6 @@
       <w:r>
         <w:t>репозитория</w:t>
       </w:r>
-      <w:bookmarkStart w:id="0" w:name="_GoBack"/>
-      <w:bookmarkEnd w:id="0"/>
       <w:proofErr w:type="spellEnd"/>
       <w:r>
         <w:t>.</w:t>
@@ -16037,7 +16035,15 @@
         <w:pStyle w:val="a3"/>
       </w:pPr>
       <w:r>
-        <w:t xml:space="preserve">На карточках, отображающих лесные участки расположены кнопки «Информация» и «Изменить, которые перенаправляют пользователя на соответствующие страницы и кнопка «Удалить», которая удаляет участок, на </w:t>
+        <w:t>На карточках, отображающих лесные участки расположены кнопки «Информация» и «Изменить</w:t>
+      </w:r>
+      <w:r>
+        <w:t>»</w:t>
+      </w:r>
+      <w:bookmarkStart w:id="0" w:name="_GoBack"/>
+      <w:bookmarkEnd w:id="0"/>
+      <w:r>
+        <w:t xml:space="preserve">, которые перенаправляют пользователя на соответствующие страницы и кнопка «Удалить», которая удаляет участок, на </w:t>
       </w:r>
       <w:r>
         <w:lastRenderedPageBreak/>
@@ -16955,7 +16961,7 @@
           <w:rPr>
             <w:noProof/>
           </w:rPr>
-          <w:t>29</w:t>
+          <w:t>30</w:t>
         </w:r>
         <w:r>
           <w:rPr>
@@ -22737,7 +22743,7 @@
 </file>
 
 <file path=customXml/itemProps1.xml><?xml version="1.0" encoding="utf-8"?>
-<ds:datastoreItem xmlns:ds="http://schemas.openxmlformats.org/officeDocument/2006/customXml" ds:itemID="{C723422C-A7FC-4FE5-B344-D8AE740D8416}">
+<ds:datastoreItem xmlns:ds="http://schemas.openxmlformats.org/officeDocument/2006/customXml" ds:itemID="{EE178950-CAC1-4840-AB93-E07AFEFE7B15}">
   <ds:schemaRefs>
     <ds:schemaRef ds:uri="http://schemas.openxmlformats.org/officeDocument/2006/bibliography"/>
   </ds:schemaRefs>

</xml_diff>